<commit_message>
Definição do cenário de compras
</commit_message>
<xml_diff>
--- a/ModelagemProcessosNegocio/impacta-es13-mpn-CanvasArquiteturaNegocio.docx
+++ b/ModelagemProcessosNegocio/impacta-es13-mpn-CanvasArquiteturaNegocio.docx
@@ -118,6 +118,120 @@
                 <w:szCs w:val="28"/>
               </w:rPr>
             </w:pPr>
+            <w:r>
+              <w:rPr>
+                <w:noProof/>
+                <w:sz w:val="28"/>
+                <w:szCs w:val="28"/>
+              </w:rPr>
+              <mc:AlternateContent>
+                <mc:Choice Requires="wps">
+                  <w:drawing>
+                    <wp:anchor distT="0" distB="0" distL="114300" distR="114300" simplePos="0" relativeHeight="251728896" behindDoc="0" locked="0" layoutInCell="1" allowOverlap="1" wp14:anchorId="038BE955" wp14:editId="29830DF0">
+                      <wp:simplePos x="0" y="0"/>
+                      <wp:positionH relativeFrom="column">
+                        <wp:posOffset>5224780</wp:posOffset>
+                      </wp:positionH>
+                      <wp:positionV relativeFrom="paragraph">
+                        <wp:posOffset>239395</wp:posOffset>
+                      </wp:positionV>
+                      <wp:extent cx="2038350" cy="1047750"/>
+                      <wp:effectExtent l="0" t="0" r="19050" b="19050"/>
+                      <wp:wrapNone/>
+                      <wp:docPr id="7" name="Retângulo 7"/>
+                      <wp:cNvGraphicFramePr/>
+                      <a:graphic xmlns:a="http://schemas.openxmlformats.org/drawingml/2006/main">
+                        <a:graphicData uri="http://schemas.microsoft.com/office/word/2010/wordprocessingShape">
+                          <wps:wsp>
+                            <wps:cNvSpPr/>
+                            <wps:spPr>
+                              <a:xfrm>
+                                <a:off x="0" y="0"/>
+                                <a:ext cx="2038350" cy="1047750"/>
+                              </a:xfrm>
+                              <a:prstGeom prst="rect">
+                                <a:avLst/>
+                              </a:prstGeom>
+                            </wps:spPr>
+                            <wps:style>
+                              <a:lnRef idx="1">
+                                <a:schemeClr val="accent1"/>
+                              </a:lnRef>
+                              <a:fillRef idx="2">
+                                <a:schemeClr val="accent1"/>
+                              </a:fillRef>
+                              <a:effectRef idx="1">
+                                <a:schemeClr val="accent1"/>
+                              </a:effectRef>
+                              <a:fontRef idx="minor">
+                                <a:schemeClr val="dk1"/>
+                              </a:fontRef>
+                            </wps:style>
+                            <wps:txbx>
+                              <w:txbxContent>
+                                <w:p>
+                                  <w:pPr>
+                                    <w:ind w:left="0"/>
+                                    <w:jc w:val="center"/>
+                                    <w:rPr>
+                                      <w:sz w:val="44"/>
+                                      <w:szCs w:val="44"/>
+                                    </w:rPr>
+                                  </w:pPr>
+                                  <w:r>
+                                    <w:rPr>
+                                      <w:sz w:val="44"/>
+                                      <w:szCs w:val="44"/>
+                                    </w:rPr>
+                                    <w:t>Financeiro</w:t>
+                                  </w:r>
+                                </w:p>
+                              </w:txbxContent>
+                            </wps:txbx>
+                            <wps:bodyPr rot="0" spcFirstLastPara="0" vertOverflow="overflow" horzOverflow="overflow" vert="horz" wrap="square" lIns="91440" tIns="45720" rIns="91440" bIns="45720" numCol="1" spcCol="0" rtlCol="0" fromWordArt="0" anchor="ctr" anchorCtr="0" forceAA="0" compatLnSpc="1">
+                              <a:prstTxWarp prst="textNoShape">
+                                <a:avLst/>
+                              </a:prstTxWarp>
+                              <a:noAutofit/>
+                            </wps:bodyPr>
+                          </wps:wsp>
+                        </a:graphicData>
+                      </a:graphic>
+                    </wp:anchor>
+                  </w:drawing>
+                </mc:Choice>
+                <mc:Fallback>
+                  <w:pict>
+                    <v:rect w14:anchorId="038BE955" id="Retângulo 7" o:spid="_x0000_s1026" style="position:absolute;left:0;text-align:left;margin-left:411.4pt;margin-top:18.85pt;width:160.5pt;height:82.5pt;z-index:251728896;visibility:visible;mso-wrap-style:square;mso-wrap-distance-left:9pt;mso-wrap-distance-top:0;mso-wrap-distance-right:9pt;mso-wrap-distance-bottom:0;mso-position-horizontal:absolute;mso-position-horizontal-relative:text;mso-position-vertical:absolute;mso-position-vertical-relative:text;v-text-anchor:middle" o:gfxdata="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" fillcolor="#91bce3 [2164]" strokecolor="#5b9bd5 [3204]" strokeweight=".5pt">
+                      <v:fill color2="#7aaddd [2612]" rotate="t" colors="0 #b1cbe9;.5 #a3c1e5;1 #92b9e4" focus="100%" type="gradient">
+                        <o:fill v:ext="view" type="gradientUnscaled"/>
+                      </v:fill>
+                      <v:textbox>
+                        <w:txbxContent>
+                          <w:p>
+                            <w:pPr>
+                              <w:ind w:left="0"/>
+                              <w:jc w:val="center"/>
+                              <w:rPr>
+                                <w:sz w:val="44"/>
+                                <w:szCs w:val="44"/>
+                              </w:rPr>
+                            </w:pPr>
+                            <w:r>
+                              <w:rPr>
+                                <w:sz w:val="44"/>
+                                <w:szCs w:val="44"/>
+                              </w:rPr>
+                              <w:t>Financeiro</w:t>
+                            </w:r>
+                          </w:p>
+                        </w:txbxContent>
+                      </v:textbox>
+                    </v:rect>
+                  </w:pict>
+                </mc:Fallback>
+              </mc:AlternateContent>
+            </w:r>
             <w:r>
               <w:rPr>
                 <w:noProof/>
@@ -405,6 +519,112 @@
                 <w:szCs w:val="28"/>
               </w:rPr>
             </w:pPr>
+            <w:r>
+              <w:rPr>
+                <w:noProof/>
+                <w:sz w:val="28"/>
+                <w:szCs w:val="28"/>
+              </w:rPr>
+              <mc:AlternateContent>
+                <mc:Choice Requires="wps">
+                  <w:drawing>
+                    <wp:anchor distT="0" distB="0" distL="114300" distR="114300" simplePos="0" relativeHeight="251730944" behindDoc="0" locked="0" layoutInCell="1" allowOverlap="1" wp14:anchorId="1BF6B70C" wp14:editId="62D9028D">
+                      <wp:simplePos x="0" y="0"/>
+                      <wp:positionH relativeFrom="column">
+                        <wp:posOffset>2738755</wp:posOffset>
+                      </wp:positionH>
+                      <wp:positionV relativeFrom="paragraph">
+                        <wp:posOffset>1925955</wp:posOffset>
+                      </wp:positionV>
+                      <wp:extent cx="2038350" cy="1047750"/>
+                      <wp:effectExtent l="0" t="0" r="19050" b="19050"/>
+                      <wp:wrapNone/>
+                      <wp:docPr id="13" name="Retângulo 13"/>
+                      <wp:cNvGraphicFramePr/>
+                      <a:graphic xmlns:a="http://schemas.openxmlformats.org/drawingml/2006/main">
+                        <a:graphicData uri="http://schemas.microsoft.com/office/word/2010/wordprocessingShape">
+                          <wps:wsp>
+                            <wps:cNvSpPr/>
+                            <wps:spPr>
+                              <a:xfrm>
+                                <a:off x="0" y="0"/>
+                                <a:ext cx="2038350" cy="1047750"/>
+                              </a:xfrm>
+                              <a:prstGeom prst="rect">
+                                <a:avLst/>
+                              </a:prstGeom>
+                            </wps:spPr>
+                            <wps:style>
+                              <a:lnRef idx="1">
+                                <a:schemeClr val="accent1"/>
+                              </a:lnRef>
+                              <a:fillRef idx="2">
+                                <a:schemeClr val="accent1"/>
+                              </a:fillRef>
+                              <a:effectRef idx="1">
+                                <a:schemeClr val="accent1"/>
+                              </a:effectRef>
+                              <a:fontRef idx="minor">
+                                <a:schemeClr val="dk1"/>
+                              </a:fontRef>
+                            </wps:style>
+                            <wps:txbx>
+                              <w:txbxContent>
+                                <w:p>
+                                  <w:pPr>
+                                    <w:ind w:left="0"/>
+                                    <w:jc w:val="center"/>
+                                  </w:pPr>
+                                  <w:r>
+                                    <w:rPr>
+                                      <w:sz w:val="44"/>
+                                      <w:szCs w:val="44"/>
+                                    </w:rPr>
+                                    <w:t>Contas</w:t>
+                                  </w:r>
+                                </w:p>
+                              </w:txbxContent>
+                            </wps:txbx>
+                            <wps:bodyPr rot="0" spcFirstLastPara="0" vertOverflow="overflow" horzOverflow="overflow" vert="horz" wrap="square" lIns="91440" tIns="45720" rIns="91440" bIns="45720" numCol="1" spcCol="0" rtlCol="0" fromWordArt="0" anchor="ctr" anchorCtr="0" forceAA="0" compatLnSpc="1">
+                              <a:prstTxWarp prst="textNoShape">
+                                <a:avLst/>
+                              </a:prstTxWarp>
+                              <a:noAutofit/>
+                            </wps:bodyPr>
+                          </wps:wsp>
+                        </a:graphicData>
+                      </a:graphic>
+                    </wp:anchor>
+                  </w:drawing>
+                </mc:Choice>
+                <mc:Fallback>
+                  <w:pict>
+                    <v:rect w14:anchorId="1BF6B70C" id="Retângulo 13" o:spid="_x0000_s1029" style="position:absolute;left:0;text-align:left;margin-left:215.65pt;margin-top:151.65pt;width:160.5pt;height:82.5pt;z-index:251730944;visibility:visible;mso-wrap-style:square;mso-wrap-distance-left:9pt;mso-wrap-distance-top:0;mso-wrap-distance-right:9pt;mso-wrap-distance-bottom:0;mso-position-horizontal:absolute;mso-position-horizontal-relative:text;mso-position-vertical:absolute;mso-position-vertical-relative:text;v-text-anchor:middle" o:gfxdata="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" fillcolor="#91bce3 [2164]" strokecolor="#5b9bd5 [3204]" strokeweight=".5pt">
+                      <v:fill color2="#7aaddd [2612]" rotate="t" colors="0 #b1cbe9;.5 #a3c1e5;1 #92b9e4" focus="100%" type="gradient">
+                        <o:fill v:ext="view" type="gradientUnscaled"/>
+                      </v:fill>
+                      <v:textbox>
+                        <w:txbxContent>
+                          <w:p>
+                            <w:pPr>
+                              <w:ind w:left="0"/>
+                              <w:jc w:val="center"/>
+                            </w:pPr>
+                            <w:r>
+                              <w:rPr>
+                                <w:sz w:val="44"/>
+                                <w:szCs w:val="44"/>
+                              </w:rPr>
+                              <w:t>Contas</w:t>
+                            </w:r>
+                          </w:p>
+                        </w:txbxContent>
+                      </v:textbox>
+                    </v:rect>
+                  </w:pict>
+                </mc:Fallback>
+              </mc:AlternateContent>
+            </w:r>
             <w:r>
               <w:rPr>
                 <w:noProof/>
@@ -3703,8 +3923,6 @@
             </w:r>
           </w:p>
         </w:tc>
-        <w:bookmarkStart w:id="0" w:name="_GoBack"/>
-        <w:bookmarkEnd w:id="0"/>
         <w:tc>
           <w:tcPr>
             <w:tcW w:w="4741" w:type="pct"/>
@@ -4607,6 +4825,924 @@
       <w:r>
         <w:t xml:space="preserve"> (2016)</w:t>
       </w:r>
+    </w:p>
+    <w:p>
+      <w:pPr>
+        <w:spacing w:after="160"/>
+        <w:ind w:left="0" w:firstLine="0"/>
+      </w:pPr>
+      <w:r>
+        <w:br w:type="page"/>
+      </w:r>
+    </w:p>
+    <w:tbl>
+      <w:tblPr>
+        <w:tblStyle w:val="TableGrid"/>
+        <w:tblW w:w="4927" w:type="pct"/>
+        <w:tblInd w:w="0" w:type="dxa"/>
+        <w:tblCellMar>
+          <w:top w:w="69" w:type="dxa"/>
+          <w:left w:w="108" w:type="dxa"/>
+          <w:right w:w="121" w:type="dxa"/>
+        </w:tblCellMar>
+        <w:tblLook w:val="04A0" w:firstRow="1" w:lastRow="0" w:firstColumn="1" w:lastColumn="0" w:noHBand="0" w:noVBand="1"/>
+      </w:tblPr>
+      <w:tblGrid>
+        <w:gridCol w:w="786"/>
+        <w:gridCol w:w="8922"/>
+        <w:gridCol w:w="5456"/>
+      </w:tblGrid>
+      <w:tr>
+        <w:trPr>
+          <w:trHeight w:val="340"/>
+        </w:trPr>
+        <w:tc>
+          <w:tcPr>
+            <w:tcW w:w="3201" w:type="pct"/>
+            <w:gridSpan w:val="2"/>
+            <w:tcBorders>
+              <w:top w:val="single" w:sz="4" w:space="0" w:color="000000"/>
+              <w:left w:val="single" w:sz="4" w:space="0" w:color="000000"/>
+              <w:bottom w:val="single" w:sz="4" w:space="0" w:color="000000"/>
+              <w:right w:val="single" w:sz="4" w:space="0" w:color="000000"/>
+            </w:tcBorders>
+            <w:vAlign w:val="center"/>
+          </w:tcPr>
+          <w:p>
+            <w:pPr>
+              <w:spacing w:after="0"/>
+              <w:ind w:left="0" w:firstLine="0"/>
+              <w:jc w:val="both"/>
+              <w:rPr>
+                <w:sz w:val="48"/>
+                <w:szCs w:val="48"/>
+              </w:rPr>
+            </w:pPr>
+            <w:r>
+              <w:rPr>
+                <w:sz w:val="48"/>
+                <w:szCs w:val="48"/>
+              </w:rPr>
+              <w:lastRenderedPageBreak/>
+              <w:t>CANV</w:t>
+            </w:r>
+            <w:r>
+              <w:rPr>
+                <w:sz w:val="48"/>
+                <w:szCs w:val="48"/>
+              </w:rPr>
+              <w:t>AS DE ARQUITETURA DE NEGÓCIO</w:t>
+            </w:r>
+            <w:r>
+              <w:rPr>
+                <w:sz w:val="48"/>
+                <w:szCs w:val="48"/>
+              </w:rPr>
+              <w:t xml:space="preserve"> </w:t>
+            </w:r>
+          </w:p>
+        </w:tc>
+        <w:tc>
+          <w:tcPr>
+            <w:tcW w:w="1799" w:type="pct"/>
+            <w:tcBorders>
+              <w:top w:val="single" w:sz="4" w:space="0" w:color="000000"/>
+              <w:left w:val="single" w:sz="4" w:space="0" w:color="000000"/>
+              <w:bottom w:val="single" w:sz="4" w:space="0" w:color="000000"/>
+              <w:right w:val="single" w:sz="4" w:space="0" w:color="000000"/>
+            </w:tcBorders>
+          </w:tcPr>
+          <w:p>
+            <w:pPr>
+              <w:spacing w:after="0"/>
+              <w:ind w:left="0" w:firstLine="0"/>
+            </w:pPr>
+            <w:proofErr w:type="gramStart"/>
+            <w:r>
+              <w:rPr>
+                <w:sz w:val="36"/>
+                <w:szCs w:val="36"/>
+              </w:rPr>
+              <w:t>nó</w:t>
+            </w:r>
+            <w:proofErr w:type="gramEnd"/>
+            <w:r>
+              <w:rPr>
+                <w:sz w:val="36"/>
+                <w:szCs w:val="36"/>
+              </w:rPr>
+              <w:t xml:space="preserve"> operacional:</w:t>
+            </w:r>
+            <w:r>
+              <w:rPr>
+                <w:sz w:val="56"/>
+              </w:rPr>
+              <w:t xml:space="preserve"> </w:t>
+            </w:r>
+            <w:r>
+              <w:rPr>
+                <w:sz w:val="36"/>
+                <w:szCs w:val="36"/>
+              </w:rPr>
+              <w:t>Contas a receber</w:t>
+            </w:r>
+          </w:p>
+        </w:tc>
+      </w:tr>
+      <w:tr>
+        <w:trPr>
+          <w:cantSplit/>
+          <w:trHeight w:val="2873"/>
+        </w:trPr>
+        <w:tc>
+          <w:tcPr>
+            <w:tcW w:w="259" w:type="pct"/>
+            <w:tcBorders>
+              <w:top w:val="single" w:sz="4" w:space="0" w:color="000000"/>
+              <w:left w:val="single" w:sz="4" w:space="0" w:color="000000"/>
+              <w:bottom w:val="single" w:sz="4" w:space="0" w:color="000000"/>
+              <w:right w:val="single" w:sz="4" w:space="0" w:color="000000"/>
+            </w:tcBorders>
+            <w:textDirection w:val="btLr"/>
+            <w:vAlign w:val="center"/>
+          </w:tcPr>
+          <w:p>
+            <w:pPr>
+              <w:spacing w:after="0"/>
+              <w:ind w:left="483" w:right="113"/>
+            </w:pPr>
+            <w:r>
+              <w:rPr>
+                <w:sz w:val="40"/>
+                <w:szCs w:val="40"/>
+              </w:rPr>
+              <w:t>Capacidades</w:t>
+            </w:r>
+          </w:p>
+        </w:tc>
+        <w:tc>
+          <w:tcPr>
+            <w:tcW w:w="4741" w:type="pct"/>
+            <w:gridSpan w:val="2"/>
+            <w:tcBorders>
+              <w:top w:val="single" w:sz="4" w:space="0" w:color="000000"/>
+              <w:left w:val="single" w:sz="4" w:space="0" w:color="000000"/>
+              <w:bottom w:val="single" w:sz="4" w:space="0" w:color="000000"/>
+              <w:right w:val="single" w:sz="4" w:space="0" w:color="000000"/>
+            </w:tcBorders>
+          </w:tcPr>
+          <w:p>
+            <w:pPr>
+              <w:spacing w:after="0"/>
+              <w:ind w:left="1" w:firstLine="0"/>
+              <w:rPr>
+                <w:rFonts w:ascii="Arial" w:hAnsi="Arial" w:cs="Arial"/>
+                <w:sz w:val="28"/>
+              </w:rPr>
+            </w:pPr>
+            <w:r>
+              <w:rPr>
+                <w:noProof/>
+                <w:sz w:val="28"/>
+                <w:szCs w:val="28"/>
+              </w:rPr>
+              <mc:AlternateContent>
+                <mc:Choice Requires="wps">
+                  <w:drawing>
+                    <wp:anchor distT="0" distB="0" distL="114300" distR="114300" simplePos="0" relativeHeight="251732992" behindDoc="0" locked="0" layoutInCell="1" allowOverlap="1" wp14:anchorId="18E29CC1" wp14:editId="48A46284">
+                      <wp:simplePos x="0" y="0"/>
+                      <wp:positionH relativeFrom="column">
+                        <wp:posOffset>3467735</wp:posOffset>
+                      </wp:positionH>
+                      <wp:positionV relativeFrom="paragraph">
+                        <wp:posOffset>418465</wp:posOffset>
+                      </wp:positionV>
+                      <wp:extent cx="2038350" cy="1047750"/>
+                      <wp:effectExtent l="0" t="0" r="19050" b="19050"/>
+                      <wp:wrapNone/>
+                      <wp:docPr id="14" name="Retângulo 14"/>
+                      <wp:cNvGraphicFramePr/>
+                      <a:graphic xmlns:a="http://schemas.openxmlformats.org/drawingml/2006/main">
+                        <a:graphicData uri="http://schemas.microsoft.com/office/word/2010/wordprocessingShape">
+                          <wps:wsp>
+                            <wps:cNvSpPr/>
+                            <wps:spPr>
+                              <a:xfrm>
+                                <a:off x="0" y="0"/>
+                                <a:ext cx="2038350" cy="1047750"/>
+                              </a:xfrm>
+                              <a:prstGeom prst="rect">
+                                <a:avLst/>
+                              </a:prstGeom>
+                            </wps:spPr>
+                            <wps:style>
+                              <a:lnRef idx="1">
+                                <a:schemeClr val="accent1"/>
+                              </a:lnRef>
+                              <a:fillRef idx="2">
+                                <a:schemeClr val="accent1"/>
+                              </a:fillRef>
+                              <a:effectRef idx="1">
+                                <a:schemeClr val="accent1"/>
+                              </a:effectRef>
+                              <a:fontRef idx="minor">
+                                <a:schemeClr val="dk1"/>
+                              </a:fontRef>
+                            </wps:style>
+                            <wps:txbx>
+                              <w:txbxContent>
+                                <w:p>
+                                  <w:pPr>
+                                    <w:ind w:left="0"/>
+                                    <w:jc w:val="center"/>
+                                    <w:rPr>
+                                      <w:sz w:val="44"/>
+                                      <w:szCs w:val="44"/>
+                                    </w:rPr>
+                                  </w:pPr>
+                                  <w:r>
+                                    <w:rPr>
+                                      <w:sz w:val="44"/>
+                                      <w:szCs w:val="44"/>
+                                    </w:rPr>
+                                    <w:t>Contas a receber</w:t>
+                                  </w:r>
+                                </w:p>
+                              </w:txbxContent>
+                            </wps:txbx>
+                            <wps:bodyPr rot="0" spcFirstLastPara="0" vertOverflow="overflow" horzOverflow="overflow" vert="horz" wrap="square" lIns="91440" tIns="45720" rIns="91440" bIns="45720" numCol="1" spcCol="0" rtlCol="0" fromWordArt="0" anchor="ctr" anchorCtr="0" forceAA="0" compatLnSpc="1">
+                              <a:prstTxWarp prst="textNoShape">
+                                <a:avLst/>
+                              </a:prstTxWarp>
+                              <a:noAutofit/>
+                            </wps:bodyPr>
+                          </wps:wsp>
+                        </a:graphicData>
+                      </a:graphic>
+                    </wp:anchor>
+                  </w:drawing>
+                </mc:Choice>
+                <mc:Fallback>
+                  <w:pict>
+                    <v:rect w14:anchorId="18E29CC1" id="Retângulo 14" o:spid="_x0000_s1049" style="position:absolute;left:0;text-align:left;margin-left:273.05pt;margin-top:32.95pt;width:160.5pt;height:82.5pt;z-index:251732992;visibility:visible;mso-wrap-style:square;mso-wrap-distance-left:9pt;mso-wrap-distance-top:0;mso-wrap-distance-right:9pt;mso-wrap-distance-bottom:0;mso-position-horizontal:absolute;mso-position-horizontal-relative:text;mso-position-vertical:absolute;mso-position-vertical-relative:text;v-text-anchor:middle" o:gfxdata="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" fillcolor="#91bce3 [2164]" strokecolor="#5b9bd5 [3204]" strokeweight=".5pt">
+                      <v:fill color2="#7aaddd [2612]" rotate="t" colors="0 #b1cbe9;.5 #a3c1e5;1 #92b9e4" focus="100%" type="gradient">
+                        <o:fill v:ext="view" type="gradientUnscaled"/>
+                      </v:fill>
+                      <v:textbox>
+                        <w:txbxContent>
+                          <w:p>
+                            <w:pPr>
+                              <w:ind w:left="0"/>
+                              <w:jc w:val="center"/>
+                              <w:rPr>
+                                <w:sz w:val="44"/>
+                                <w:szCs w:val="44"/>
+                              </w:rPr>
+                            </w:pPr>
+                            <w:r>
+                              <w:rPr>
+                                <w:sz w:val="44"/>
+                                <w:szCs w:val="44"/>
+                              </w:rPr>
+                              <w:t>Contas a receber</w:t>
+                            </w:r>
+                          </w:p>
+                        </w:txbxContent>
+                      </v:textbox>
+                    </v:rect>
+                  </w:pict>
+                </mc:Fallback>
+              </mc:AlternateContent>
+            </w:r>
+          </w:p>
+        </w:tc>
+      </w:tr>
+      <w:tr>
+        <w:trPr>
+          <w:cantSplit/>
+          <w:trHeight w:val="2756"/>
+        </w:trPr>
+        <w:tc>
+          <w:tcPr>
+            <w:tcW w:w="259" w:type="pct"/>
+            <w:tcBorders>
+              <w:top w:val="single" w:sz="4" w:space="0" w:color="000000"/>
+              <w:left w:val="single" w:sz="4" w:space="0" w:color="000000"/>
+              <w:bottom w:val="single" w:sz="4" w:space="0" w:color="000000"/>
+              <w:right w:val="single" w:sz="4" w:space="0" w:color="000000"/>
+            </w:tcBorders>
+            <w:textDirection w:val="btLr"/>
+            <w:vAlign w:val="center"/>
+          </w:tcPr>
+          <w:p>
+            <w:pPr>
+              <w:spacing w:after="0"/>
+              <w:ind w:left="483" w:right="113"/>
+            </w:pPr>
+            <w:r>
+              <w:rPr>
+                <w:sz w:val="40"/>
+                <w:szCs w:val="40"/>
+              </w:rPr>
+              <w:t>Processos</w:t>
+            </w:r>
+          </w:p>
+        </w:tc>
+        <w:tc>
+          <w:tcPr>
+            <w:tcW w:w="4741" w:type="pct"/>
+            <w:gridSpan w:val="2"/>
+            <w:tcBorders>
+              <w:top w:val="single" w:sz="4" w:space="0" w:color="000000"/>
+              <w:left w:val="single" w:sz="4" w:space="0" w:color="000000"/>
+              <w:bottom w:val="single" w:sz="4" w:space="0" w:color="000000"/>
+              <w:right w:val="single" w:sz="4" w:space="0" w:color="000000"/>
+            </w:tcBorders>
+          </w:tcPr>
+          <w:p>
+            <w:pPr>
+              <w:spacing w:after="0"/>
+              <w:ind w:left="12" w:firstLine="0"/>
+              <w:rPr>
+                <w:rFonts w:ascii="Arial" w:hAnsi="Arial" w:cs="Arial"/>
+                <w:sz w:val="28"/>
+                <w:szCs w:val="28"/>
+              </w:rPr>
+            </w:pPr>
+            <w:r>
+              <w:rPr>
+                <w:noProof/>
+                <w:sz w:val="28"/>
+                <w:szCs w:val="28"/>
+              </w:rPr>
+              <mc:AlternateContent>
+                <mc:Choice Requires="wps">
+                  <w:drawing>
+                    <wp:anchor distT="0" distB="0" distL="114300" distR="114300" simplePos="0" relativeHeight="251734016" behindDoc="0" locked="0" layoutInCell="1" allowOverlap="1" wp14:anchorId="6F1D8B98" wp14:editId="5B8134E3">
+                      <wp:simplePos x="0" y="0"/>
+                      <wp:positionH relativeFrom="column">
+                        <wp:posOffset>3258185</wp:posOffset>
+                      </wp:positionH>
+                      <wp:positionV relativeFrom="paragraph">
+                        <wp:posOffset>420370</wp:posOffset>
+                      </wp:positionV>
+                      <wp:extent cx="933450" cy="504825"/>
+                      <wp:effectExtent l="0" t="0" r="19050" b="28575"/>
+                      <wp:wrapNone/>
+                      <wp:docPr id="16" name="Retângulo 16"/>
+                      <wp:cNvGraphicFramePr/>
+                      <a:graphic xmlns:a="http://schemas.openxmlformats.org/drawingml/2006/main">
+                        <a:graphicData uri="http://schemas.microsoft.com/office/word/2010/wordprocessingShape">
+                          <wps:wsp>
+                            <wps:cNvSpPr/>
+                            <wps:spPr>
+                              <a:xfrm>
+                                <a:off x="0" y="0"/>
+                                <a:ext cx="933450" cy="504825"/>
+                              </a:xfrm>
+                              <a:prstGeom prst="rect">
+                                <a:avLst/>
+                              </a:prstGeom>
+                            </wps:spPr>
+                            <wps:style>
+                              <a:lnRef idx="1">
+                                <a:schemeClr val="accent1"/>
+                              </a:lnRef>
+                              <a:fillRef idx="2">
+                                <a:schemeClr val="accent1"/>
+                              </a:fillRef>
+                              <a:effectRef idx="1">
+                                <a:schemeClr val="accent1"/>
+                              </a:effectRef>
+                              <a:fontRef idx="minor">
+                                <a:schemeClr val="dk1"/>
+                              </a:fontRef>
+                            </wps:style>
+                            <wps:txbx>
+                              <w:txbxContent>
+                                <w:p>
+                                  <w:pPr>
+                                    <w:ind w:left="0"/>
+                                    <w:jc w:val="center"/>
+                                    <w:rPr>
+                                      <w:szCs w:val="24"/>
+                                    </w:rPr>
+                                  </w:pPr>
+                                  <w:r>
+                                    <w:rPr>
+                                      <w:szCs w:val="24"/>
+                                    </w:rPr>
+                                    <w:t>Gerar relatório</w:t>
+                                  </w:r>
+                                </w:p>
+                              </w:txbxContent>
+                            </wps:txbx>
+                            <wps:bodyPr rot="0" spcFirstLastPara="0" vertOverflow="overflow" horzOverflow="overflow" vert="horz" wrap="square" lIns="91440" tIns="45720" rIns="91440" bIns="45720" numCol="1" spcCol="0" rtlCol="0" fromWordArt="0" anchor="ctr" anchorCtr="0" forceAA="0" compatLnSpc="1">
+                              <a:prstTxWarp prst="textNoShape">
+                                <a:avLst/>
+                              </a:prstTxWarp>
+                              <a:noAutofit/>
+                            </wps:bodyPr>
+                          </wps:wsp>
+                        </a:graphicData>
+                      </a:graphic>
+                      <wp14:sizeRelH relativeFrom="margin">
+                        <wp14:pctWidth>0</wp14:pctWidth>
+                      </wp14:sizeRelH>
+                      <wp14:sizeRelV relativeFrom="margin">
+                        <wp14:pctHeight>0</wp14:pctHeight>
+                      </wp14:sizeRelV>
+                    </wp:anchor>
+                  </w:drawing>
+                </mc:Choice>
+                <mc:Fallback>
+                  <w:pict>
+                    <v:rect w14:anchorId="6F1D8B98" id="Retângulo 16" o:spid="_x0000_s1050" style="position:absolute;left:0;text-align:left;margin-left:256.55pt;margin-top:33.1pt;width:73.5pt;height:39.75pt;z-index:251734016;visibility:visible;mso-wrap-style:square;mso-width-percent:0;mso-height-percent:0;mso-wrap-distance-left:9pt;mso-wrap-distance-top:0;mso-wrap-distance-right:9pt;mso-wrap-distance-bottom:0;mso-position-horizontal:absolute;mso-position-horizontal-relative:text;mso-position-vertical:absolute;mso-position-vertical-relative:text;mso-width-percent:0;mso-height-percent:0;mso-width-relative:margin;mso-height-relative:margin;v-text-anchor:middle" o:gfxdata="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" fillcolor="#91bce3 [2164]" strokecolor="#5b9bd5 [3204]" strokeweight=".5pt">
+                      <v:fill color2="#7aaddd [2612]" rotate="t" colors="0 #b1cbe9;.5 #a3c1e5;1 #92b9e4" focus="100%" type="gradient">
+                        <o:fill v:ext="view" type="gradientUnscaled"/>
+                      </v:fill>
+                      <v:textbox>
+                        <w:txbxContent>
+                          <w:p>
+                            <w:pPr>
+                              <w:ind w:left="0"/>
+                              <w:jc w:val="center"/>
+                              <w:rPr>
+                                <w:szCs w:val="24"/>
+                              </w:rPr>
+                            </w:pPr>
+                            <w:r>
+                              <w:rPr>
+                                <w:szCs w:val="24"/>
+                              </w:rPr>
+                              <w:t>Gerar relatório</w:t>
+                            </w:r>
+                          </w:p>
+                        </w:txbxContent>
+                      </v:textbox>
+                    </v:rect>
+                  </w:pict>
+                </mc:Fallback>
+              </mc:AlternateContent>
+            </w:r>
+            <w:r>
+              <w:rPr>
+                <w:noProof/>
+                <w:sz w:val="28"/>
+                <w:szCs w:val="28"/>
+              </w:rPr>
+              <mc:AlternateContent>
+                <mc:Choice Requires="wps">
+                  <w:drawing>
+                    <wp:anchor distT="0" distB="0" distL="114300" distR="114300" simplePos="0" relativeHeight="251736064" behindDoc="0" locked="0" layoutInCell="1" allowOverlap="1" wp14:anchorId="06D6CD3F" wp14:editId="798CA91F">
+                      <wp:simplePos x="0" y="0"/>
+                      <wp:positionH relativeFrom="column">
+                        <wp:posOffset>1334135</wp:posOffset>
+                      </wp:positionH>
+                      <wp:positionV relativeFrom="paragraph">
+                        <wp:posOffset>420370</wp:posOffset>
+                      </wp:positionV>
+                      <wp:extent cx="933450" cy="504825"/>
+                      <wp:effectExtent l="0" t="0" r="19050" b="28575"/>
+                      <wp:wrapNone/>
+                      <wp:docPr id="17" name="Retângulo 17"/>
+                      <wp:cNvGraphicFramePr/>
+                      <a:graphic xmlns:a="http://schemas.openxmlformats.org/drawingml/2006/main">
+                        <a:graphicData uri="http://schemas.microsoft.com/office/word/2010/wordprocessingShape">
+                          <wps:wsp>
+                            <wps:cNvSpPr/>
+                            <wps:spPr>
+                              <a:xfrm>
+                                <a:off x="0" y="0"/>
+                                <a:ext cx="933450" cy="504825"/>
+                              </a:xfrm>
+                              <a:prstGeom prst="rect">
+                                <a:avLst/>
+                              </a:prstGeom>
+                            </wps:spPr>
+                            <wps:style>
+                              <a:lnRef idx="1">
+                                <a:schemeClr val="accent1"/>
+                              </a:lnRef>
+                              <a:fillRef idx="2">
+                                <a:schemeClr val="accent1"/>
+                              </a:fillRef>
+                              <a:effectRef idx="1">
+                                <a:schemeClr val="accent1"/>
+                              </a:effectRef>
+                              <a:fontRef idx="minor">
+                                <a:schemeClr val="dk1"/>
+                              </a:fontRef>
+                            </wps:style>
+                            <wps:txbx>
+                              <w:txbxContent>
+                                <w:p>
+                                  <w:pPr>
+                                    <w:ind w:left="0"/>
+                                    <w:jc w:val="center"/>
+                                    <w:rPr>
+                                      <w:szCs w:val="24"/>
+                                    </w:rPr>
+                                  </w:pPr>
+                                  <w:r>
+                                    <w:rPr>
+                                      <w:szCs w:val="24"/>
+                                    </w:rPr>
+                                    <w:t>Consultar banco</w:t>
+                                  </w:r>
+                                </w:p>
+                              </w:txbxContent>
+                            </wps:txbx>
+                            <wps:bodyPr rot="0" spcFirstLastPara="0" vertOverflow="overflow" horzOverflow="overflow" vert="horz" wrap="square" lIns="91440" tIns="45720" rIns="91440" bIns="45720" numCol="1" spcCol="0" rtlCol="0" fromWordArt="0" anchor="ctr" anchorCtr="0" forceAA="0" compatLnSpc="1">
+                              <a:prstTxWarp prst="textNoShape">
+                                <a:avLst/>
+                              </a:prstTxWarp>
+                              <a:noAutofit/>
+                            </wps:bodyPr>
+                          </wps:wsp>
+                        </a:graphicData>
+                      </a:graphic>
+                      <wp14:sizeRelH relativeFrom="margin">
+                        <wp14:pctWidth>0</wp14:pctWidth>
+                      </wp14:sizeRelH>
+                      <wp14:sizeRelV relativeFrom="margin">
+                        <wp14:pctHeight>0</wp14:pctHeight>
+                      </wp14:sizeRelV>
+                    </wp:anchor>
+                  </w:drawing>
+                </mc:Choice>
+                <mc:Fallback>
+                  <w:pict>
+                    <v:rect w14:anchorId="06D6CD3F" id="Retângulo 17" o:spid="_x0000_s1051" style="position:absolute;left:0;text-align:left;margin-left:105.05pt;margin-top:33.1pt;width:73.5pt;height:39.75pt;z-index:251736064;visibility:visible;mso-wrap-style:square;mso-width-percent:0;mso-height-percent:0;mso-wrap-distance-left:9pt;mso-wrap-distance-top:0;mso-wrap-distance-right:9pt;mso-wrap-distance-bottom:0;mso-position-horizontal:absolute;mso-position-horizontal-relative:text;mso-position-vertical:absolute;mso-position-vertical-relative:text;mso-width-percent:0;mso-height-percent:0;mso-width-relative:margin;mso-height-relative:margin;v-text-anchor:middle" o:gfxdata="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" fillcolor="#91bce3 [2164]" strokecolor="#5b9bd5 [3204]" strokeweight=".5pt">
+                      <v:fill color2="#7aaddd [2612]" rotate="t" colors="0 #b1cbe9;.5 #a3c1e5;1 #92b9e4" focus="100%" type="gradient">
+                        <o:fill v:ext="view" type="gradientUnscaled"/>
+                      </v:fill>
+                      <v:textbox>
+                        <w:txbxContent>
+                          <w:p>
+                            <w:pPr>
+                              <w:ind w:left="0"/>
+                              <w:jc w:val="center"/>
+                              <w:rPr>
+                                <w:szCs w:val="24"/>
+                              </w:rPr>
+                            </w:pPr>
+                            <w:r>
+                              <w:rPr>
+                                <w:szCs w:val="24"/>
+                              </w:rPr>
+                              <w:t>Consultar banco</w:t>
+                            </w:r>
+                          </w:p>
+                        </w:txbxContent>
+                      </v:textbox>
+                    </v:rect>
+                  </w:pict>
+                </mc:Fallback>
+              </mc:AlternateContent>
+            </w:r>
+            <w:bookmarkStart w:id="0" w:name="_GoBack"/>
+            <w:bookmarkEnd w:id="0"/>
+            <w:r>
+              <w:rPr>
+                <w:rFonts w:ascii="Arial" w:hAnsi="Arial" w:cs="Arial"/>
+                <w:sz w:val="28"/>
+                <w:szCs w:val="28"/>
+              </w:rPr>
+              <w:t xml:space="preserve"> </w:t>
+            </w:r>
+          </w:p>
+        </w:tc>
+      </w:tr>
+      <w:tr>
+        <w:trPr>
+          <w:cantSplit/>
+          <w:trHeight w:val="3172"/>
+        </w:trPr>
+        <w:tc>
+          <w:tcPr>
+            <w:tcW w:w="259" w:type="pct"/>
+            <w:tcBorders>
+              <w:top w:val="single" w:sz="4" w:space="0" w:color="000000"/>
+              <w:left w:val="single" w:sz="4" w:space="0" w:color="000000"/>
+              <w:bottom w:val="single" w:sz="4" w:space="0" w:color="000000"/>
+              <w:right w:val="single" w:sz="4" w:space="0" w:color="000000"/>
+            </w:tcBorders>
+            <w:textDirection w:val="btLr"/>
+            <w:vAlign w:val="center"/>
+          </w:tcPr>
+          <w:p>
+            <w:pPr>
+              <w:ind w:left="113" w:right="113" w:firstLine="0"/>
+              <w:jc w:val="center"/>
+            </w:pPr>
+            <w:r>
+              <w:rPr>
+                <w:sz w:val="40"/>
+                <w:szCs w:val="40"/>
+              </w:rPr>
+              <w:t>Tarefas</w:t>
+            </w:r>
+          </w:p>
+        </w:tc>
+        <w:tc>
+          <w:tcPr>
+            <w:tcW w:w="4741" w:type="pct"/>
+            <w:gridSpan w:val="2"/>
+            <w:tcBorders>
+              <w:top w:val="single" w:sz="4" w:space="0" w:color="000000"/>
+              <w:left w:val="single" w:sz="4" w:space="0" w:color="000000"/>
+              <w:bottom w:val="single" w:sz="4" w:space="0" w:color="000000"/>
+              <w:right w:val="single" w:sz="4" w:space="0" w:color="000000"/>
+            </w:tcBorders>
+          </w:tcPr>
+          <w:p>
+            <w:pPr>
+              <w:ind w:left="0" w:firstLine="0"/>
+              <w:rPr>
+                <w:rFonts w:ascii="Segoe UI" w:eastAsiaTheme="minorEastAsia" w:hAnsi="Segoe UI" w:cs="Segoe UI"/>
+                <w:color w:val="auto"/>
+                <w:sz w:val="18"/>
+                <w:szCs w:val="18"/>
+              </w:rPr>
+            </w:pPr>
+            <w:r>
+              <w:rPr>
+                <w:rFonts w:ascii="Segoe UI" w:eastAsiaTheme="minorEastAsia" w:hAnsi="Segoe UI" w:cs="Segoe UI"/>
+                <w:b/>
+                <w:color w:val="auto"/>
+                <w:sz w:val="18"/>
+                <w:szCs w:val="18"/>
+              </w:rPr>
+              <w:t>Conferir pedido separado:</w:t>
+            </w:r>
+            <w:r>
+              <w:rPr>
+                <w:rFonts w:ascii="Segoe UI" w:eastAsiaTheme="minorEastAsia" w:hAnsi="Segoe UI" w:cs="Segoe UI"/>
+                <w:color w:val="auto"/>
+                <w:sz w:val="18"/>
+                <w:szCs w:val="18"/>
+              </w:rPr>
+              <w:t xml:space="preserve"> </w:t>
+            </w:r>
+            <w:r>
+              <w:rPr>
+                <w:rFonts w:ascii="Segoe UI" w:eastAsiaTheme="minorEastAsia" w:hAnsi="Segoe UI" w:cs="Segoe UI"/>
+                <w:color w:val="auto"/>
+                <w:sz w:val="18"/>
+                <w:szCs w:val="18"/>
+              </w:rPr>
+              <w:t xml:space="preserve">Atendente compara </w:t>
+            </w:r>
+            <w:r>
+              <w:rPr>
+                <w:rFonts w:ascii="Segoe UI" w:eastAsiaTheme="minorEastAsia" w:hAnsi="Segoe UI" w:cs="Segoe UI"/>
+                <w:b/>
+                <w:bCs/>
+                <w:color w:val="auto"/>
+                <w:sz w:val="18"/>
+                <w:szCs w:val="18"/>
+              </w:rPr>
+              <w:t>pedido</w:t>
+            </w:r>
+            <w:r>
+              <w:rPr>
+                <w:rFonts w:ascii="Segoe UI" w:eastAsiaTheme="minorEastAsia" w:hAnsi="Segoe UI" w:cs="Segoe UI"/>
+                <w:color w:val="auto"/>
+                <w:sz w:val="18"/>
+                <w:szCs w:val="18"/>
+              </w:rPr>
+              <w:t xml:space="preserve"> com </w:t>
+            </w:r>
+            <w:r>
+              <w:rPr>
+                <w:rFonts w:ascii="Segoe UI" w:eastAsia="Times New Roman" w:hAnsi="Segoe UI" w:cs="Segoe UI"/>
+                <w:b/>
+                <w:bCs/>
+                <w:sz w:val="18"/>
+                <w:szCs w:val="18"/>
+              </w:rPr>
+              <w:t>pedido separado</w:t>
+            </w:r>
+            <w:r>
+              <w:rPr>
+                <w:rFonts w:ascii="Segoe UI" w:eastAsiaTheme="minorEastAsia" w:hAnsi="Segoe UI" w:cs="Segoe UI"/>
+                <w:color w:val="auto"/>
+                <w:sz w:val="18"/>
+                <w:szCs w:val="18"/>
+              </w:rPr>
+              <w:t xml:space="preserve"> → </w:t>
+            </w:r>
+            <w:r>
+              <w:rPr>
+                <w:rFonts w:ascii="Segoe UI" w:eastAsiaTheme="minorEastAsia" w:hAnsi="Segoe UI" w:cs="Segoe UI"/>
+                <w:color w:val="auto"/>
+                <w:sz w:val="18"/>
+                <w:szCs w:val="18"/>
+              </w:rPr>
+              <w:t xml:space="preserve">Atendente imprime cupom fiscal, boleto e nota fiscal e anexa ao </w:t>
+            </w:r>
+            <w:r>
+              <w:rPr>
+                <w:rFonts w:ascii="Segoe UI" w:eastAsiaTheme="minorEastAsia" w:hAnsi="Segoe UI" w:cs="Segoe UI"/>
+                <w:b/>
+                <w:bCs/>
+                <w:color w:val="auto"/>
+                <w:sz w:val="18"/>
+                <w:szCs w:val="18"/>
+              </w:rPr>
+              <w:t>pedido separado</w:t>
+            </w:r>
+            <w:r>
+              <w:rPr>
+                <w:rFonts w:ascii="Segoe UI" w:eastAsiaTheme="minorEastAsia" w:hAnsi="Segoe UI" w:cs="Segoe UI"/>
+                <w:color w:val="auto"/>
+                <w:sz w:val="18"/>
+                <w:szCs w:val="18"/>
+              </w:rPr>
+              <w:t>.</w:t>
+            </w:r>
+          </w:p>
+          <w:p>
+            <w:pPr>
+              <w:ind w:left="0" w:firstLine="0"/>
+              <w:rPr>
+                <w:rFonts w:ascii="Segoe UI" w:eastAsiaTheme="minorEastAsia" w:hAnsi="Segoe UI" w:cs="Segoe UI"/>
+                <w:color w:val="auto"/>
+                <w:sz w:val="18"/>
+                <w:szCs w:val="18"/>
+              </w:rPr>
+            </w:pPr>
+            <w:r>
+              <w:rPr>
+                <w:rFonts w:ascii="Segoe UI" w:eastAsiaTheme="minorEastAsia" w:hAnsi="Segoe UI" w:cs="Segoe UI"/>
+                <w:b/>
+                <w:color w:val="auto"/>
+                <w:sz w:val="18"/>
+                <w:szCs w:val="18"/>
+              </w:rPr>
+              <w:t>Separar Pedido:</w:t>
+            </w:r>
+            <w:r>
+              <w:rPr>
+                <w:rFonts w:ascii="Segoe UI" w:eastAsiaTheme="minorEastAsia" w:hAnsi="Segoe UI" w:cs="Segoe UI"/>
+                <w:b/>
+                <w:color w:val="auto"/>
+                <w:sz w:val="18"/>
+                <w:szCs w:val="18"/>
+              </w:rPr>
+              <w:t xml:space="preserve"> </w:t>
+            </w:r>
+            <w:r>
+              <w:rPr>
+                <w:rFonts w:ascii="Segoe UI" w:eastAsiaTheme="minorEastAsia" w:hAnsi="Segoe UI" w:cs="Segoe UI"/>
+                <w:color w:val="auto"/>
+                <w:sz w:val="18"/>
+                <w:szCs w:val="18"/>
+              </w:rPr>
+              <w:t>Atendente separa produtos de acordo com o</w:t>
+            </w:r>
+            <w:r>
+              <w:rPr>
+                <w:rFonts w:ascii="Segoe UI" w:eastAsiaTheme="minorEastAsia" w:hAnsi="Segoe UI" w:cs="Segoe UI"/>
+                <w:color w:val="auto"/>
+                <w:sz w:val="18"/>
+                <w:szCs w:val="18"/>
+              </w:rPr>
+              <w:t xml:space="preserve"> pedido </w:t>
+            </w:r>
+            <w:proofErr w:type="gramStart"/>
+            <w:r>
+              <w:rPr>
+                <w:rFonts w:ascii="Segoe UI" w:eastAsiaTheme="minorEastAsia" w:hAnsi="Segoe UI" w:cs="Segoe UI"/>
+                <w:color w:val="auto"/>
+                <w:sz w:val="18"/>
+                <w:szCs w:val="18"/>
+              </w:rPr>
+              <w:t xml:space="preserve">→ </w:t>
+            </w:r>
+            <w:r>
+              <w:rPr>
+                <w:rFonts w:ascii="Segoe UI" w:eastAsiaTheme="minorEastAsia" w:hAnsi="Segoe UI" w:cs="Segoe UI"/>
+                <w:color w:val="auto"/>
+                <w:sz w:val="18"/>
+                <w:szCs w:val="18"/>
+              </w:rPr>
+              <w:t>Após</w:t>
+            </w:r>
+            <w:proofErr w:type="gramEnd"/>
+            <w:r>
+              <w:rPr>
+                <w:rFonts w:ascii="Segoe UI" w:eastAsiaTheme="minorEastAsia" w:hAnsi="Segoe UI" w:cs="Segoe UI"/>
+                <w:color w:val="auto"/>
+                <w:sz w:val="18"/>
+                <w:szCs w:val="18"/>
+              </w:rPr>
+              <w:t xml:space="preserve"> concluir a separação dos pedidos os pacotes são disponibilizados para serem conferidos.</w:t>
+            </w:r>
+          </w:p>
+          <w:p>
+            <w:pPr>
+              <w:ind w:left="0" w:firstLine="0"/>
+              <w:rPr>
+                <w:rFonts w:ascii="Segoe UI" w:eastAsiaTheme="minorEastAsia" w:hAnsi="Segoe UI" w:cs="Segoe UI"/>
+                <w:b/>
+                <w:color w:val="auto"/>
+                <w:sz w:val="18"/>
+                <w:szCs w:val="18"/>
+              </w:rPr>
+            </w:pPr>
+            <w:r>
+              <w:rPr>
+                <w:rFonts w:ascii="Segoe UI" w:eastAsiaTheme="minorEastAsia" w:hAnsi="Segoe UI" w:cs="Segoe UI"/>
+                <w:b/>
+                <w:color w:val="auto"/>
+                <w:sz w:val="18"/>
+                <w:szCs w:val="18"/>
+              </w:rPr>
+              <w:t>Realizar Entrega</w:t>
+            </w:r>
+            <w:r>
+              <w:rPr>
+                <w:rFonts w:ascii="Segoe UI" w:eastAsiaTheme="minorEastAsia" w:hAnsi="Segoe UI" w:cs="Segoe UI"/>
+                <w:b/>
+                <w:color w:val="auto"/>
+                <w:sz w:val="18"/>
+                <w:szCs w:val="18"/>
+              </w:rPr>
+              <w:t xml:space="preserve">: </w:t>
+            </w:r>
+            <w:r>
+              <w:rPr>
+                <w:rFonts w:ascii="Segoe UI" w:eastAsiaTheme="minorEastAsia" w:hAnsi="Segoe UI" w:cs="Segoe UI"/>
+                <w:color w:val="auto"/>
+                <w:sz w:val="18"/>
+                <w:szCs w:val="18"/>
+              </w:rPr>
+              <w:t>Ent</w:t>
+            </w:r>
+            <w:r>
+              <w:rPr>
+                <w:rFonts w:ascii="Segoe UI" w:eastAsiaTheme="minorEastAsia" w:hAnsi="Segoe UI" w:cs="Segoe UI"/>
+                <w:color w:val="auto"/>
+                <w:sz w:val="18"/>
+                <w:szCs w:val="18"/>
+              </w:rPr>
+              <w:t xml:space="preserve">regador separa pedidos por zona → </w:t>
+            </w:r>
+            <w:r>
+              <w:rPr>
+                <w:rFonts w:ascii="Segoe UI" w:eastAsiaTheme="minorEastAsia" w:hAnsi="Segoe UI" w:cs="Segoe UI"/>
+                <w:color w:val="auto"/>
+                <w:sz w:val="18"/>
+                <w:szCs w:val="18"/>
+              </w:rPr>
+              <w:t>Entregador carrega o veículo com os</w:t>
+            </w:r>
+            <w:r>
+              <w:rPr>
+                <w:rFonts w:ascii="Segoe UI" w:eastAsiaTheme="minorEastAsia" w:hAnsi="Segoe UI" w:cs="Segoe UI"/>
+                <w:color w:val="auto"/>
+                <w:sz w:val="18"/>
+                <w:szCs w:val="18"/>
+              </w:rPr>
+              <w:t xml:space="preserve"> pedidos separados para entrega → </w:t>
+            </w:r>
+            <w:r>
+              <w:rPr>
+                <w:rFonts w:ascii="Segoe UI" w:eastAsiaTheme="minorEastAsia" w:hAnsi="Segoe UI" w:cs="Segoe UI"/>
+                <w:color w:val="auto"/>
+                <w:sz w:val="18"/>
+                <w:szCs w:val="18"/>
+              </w:rPr>
+              <w:t>Entregador re</w:t>
+            </w:r>
+            <w:r>
+              <w:rPr>
+                <w:rFonts w:ascii="Segoe UI" w:eastAsiaTheme="minorEastAsia" w:hAnsi="Segoe UI" w:cs="Segoe UI"/>
+                <w:color w:val="auto"/>
+                <w:sz w:val="18"/>
+                <w:szCs w:val="18"/>
+              </w:rPr>
+              <w:t>aliza entregas para os clientes → E</w:t>
+            </w:r>
+            <w:r>
+              <w:rPr>
+                <w:rFonts w:ascii="Segoe UI" w:eastAsiaTheme="minorEastAsia" w:hAnsi="Segoe UI" w:cs="Segoe UI"/>
+                <w:color w:val="auto"/>
+                <w:sz w:val="18"/>
+                <w:szCs w:val="18"/>
+              </w:rPr>
+              <w:t>ntregador finaliza o processo</w:t>
+            </w:r>
+          </w:p>
+        </w:tc>
+      </w:tr>
+    </w:tbl>
+    <w:p>
+      <w:pPr>
+        <w:ind w:left="355"/>
+      </w:pPr>
     </w:p>
     <w:sectPr>
       <w:pgSz w:w="16839" w:h="11907" w:orient="landscape" w:code="9"/>

</xml_diff>